<commit_message>
added hadoop deployment doc
</commit_message>
<xml_diff>
--- a/Hands-on/Hadoop/Hadoop_Installation/Install single node hadoop cluster-pseudo-distributed_mode(v2.7).docx
+++ b/Hands-on/Hadoop/Hadoop_Installation/Install single node hadoop cluster-pseudo-distributed_mode(v2.7).docx
@@ -4,7 +4,15 @@
   <w:body>
     <w:p>
       <w:r>
-        <w:t>-- Install single node hadoop cluster</w:t>
+        <w:t xml:space="preserve">-- Install single node </w:t>
+      </w:r>
+      <w:proofErr w:type="spellStart"/>
+      <w:r>
+        <w:t>hadoop</w:t>
+      </w:r>
+      <w:proofErr w:type="spellEnd"/>
+      <w:r>
+        <w:t xml:space="preserve"> cluster</w:t>
       </w:r>
       <w:r>
         <w:t xml:space="preserve"> (Hadoop_ver2.7</w:t>
@@ -44,8 +52,13 @@
         </w:numPr>
       </w:pPr>
       <w:r>
-        <w:t>VMware Workstation or VMware player /virtualbox</w:t>
-      </w:r>
+        <w:t>VMware Workstation or VMware player /</w:t>
+      </w:r>
+      <w:proofErr w:type="spellStart"/>
+      <w:r>
+        <w:t>virtualbox</w:t>
+      </w:r>
+      <w:proofErr w:type="spellEnd"/>
     </w:p>
     <w:p>
       <w:pPr>
@@ -66,25 +79,56 @@
       </w:r>
     </w:p>
     <w:p>
-      <w:r>
-        <w:t xml:space="preserve">sudo apt-get update </w:t>
-      </w:r>
-    </w:p>
-    <w:p/>
-    <w:p>
-      <w:r>
-        <w:t xml:space="preserve">// Install jdk </w:t>
-      </w:r>
-    </w:p>
-    <w:p/>
-    <w:p>
-      <w:r>
-        <w:t xml:space="preserve">sudo apt-get install default-jdk </w:t>
-      </w:r>
-    </w:p>
-    <w:p>
-      <w:r>
-        <w:t>sudo apt install openjdk-11-jdk</w:t>
+      <w:proofErr w:type="spellStart"/>
+      <w:r>
+        <w:t>sudo</w:t>
+      </w:r>
+      <w:proofErr w:type="spellEnd"/>
+      <w:r>
+        <w:t xml:space="preserve"> apt-get update </w:t>
+      </w:r>
+    </w:p>
+    <w:p/>
+    <w:p>
+      <w:r>
+        <w:t xml:space="preserve">// Install </w:t>
+      </w:r>
+      <w:proofErr w:type="spellStart"/>
+      <w:r>
+        <w:t>jdk</w:t>
+      </w:r>
+      <w:proofErr w:type="spellEnd"/>
+      <w:r>
+        <w:t xml:space="preserve"> </w:t>
+      </w:r>
+    </w:p>
+    <w:p/>
+    <w:p>
+      <w:proofErr w:type="spellStart"/>
+      <w:r>
+        <w:t>sudo</w:t>
+      </w:r>
+      <w:proofErr w:type="spellEnd"/>
+      <w:r>
+        <w:t xml:space="preserve"> apt-get install default-</w:t>
+      </w:r>
+      <w:proofErr w:type="spellStart"/>
+      <w:r>
+        <w:t>jdk</w:t>
+      </w:r>
+      <w:proofErr w:type="spellEnd"/>
+      <w:r>
+        <w:t xml:space="preserve"> </w:t>
+      </w:r>
+    </w:p>
+    <w:p>
+      <w:proofErr w:type="spellStart"/>
+      <w:r>
+        <w:t>sudo</w:t>
+      </w:r>
+      <w:proofErr w:type="spellEnd"/>
+      <w:r>
+        <w:t xml:space="preserve"> apt install openjdk-11-jdk</w:t>
       </w:r>
     </w:p>
     <w:p/>
@@ -120,43 +164,108 @@
     <w:p/>
     <w:p>
       <w:r>
-        <w:t>//ssh install</w:t>
-      </w:r>
-    </w:p>
-    <w:p>
-      <w:r>
-        <w:t>sudo apt-get install ssh</w:t>
-      </w:r>
-    </w:p>
-    <w:p>
-      <w:r>
-        <w:t xml:space="preserve">// append the generated public keys from id_rsa.pub to authorized_keys </w:t>
-      </w:r>
-    </w:p>
-    <w:p/>
-    <w:p>
-      <w:r>
-        <w:t xml:space="preserve">ssh-keygen </w:t>
-      </w:r>
-      <w:r>
-        <w:t>-t dsa</w:t>
-      </w:r>
-    </w:p>
-    <w:p>
-      <w:r>
-        <w:t>// Copy the keygen into the authorized_keys folder</w:t>
-      </w:r>
-    </w:p>
-    <w:p>
-      <w:r>
-        <w:t>cat ~/.ssh/id_</w:t>
+        <w:t>//</w:t>
+      </w:r>
+      <w:proofErr w:type="spellStart"/>
+      <w:r>
+        <w:t>ssh</w:t>
+      </w:r>
+      <w:proofErr w:type="spellEnd"/>
+      <w:r>
+        <w:t xml:space="preserve"> install</w:t>
+      </w:r>
+    </w:p>
+    <w:p>
+      <w:proofErr w:type="spellStart"/>
+      <w:r>
+        <w:t>sudo</w:t>
+      </w:r>
+      <w:proofErr w:type="spellEnd"/>
+      <w:r>
+        <w:t xml:space="preserve"> apt-get install </w:t>
+      </w:r>
+      <w:proofErr w:type="spellStart"/>
+      <w:r>
+        <w:t>ssh</w:t>
+      </w:r>
+      <w:proofErr w:type="spellEnd"/>
+    </w:p>
+    <w:p>
+      <w:r>
+        <w:t xml:space="preserve">// append the generated public keys from id_rsa.pub to </w:t>
+      </w:r>
+      <w:proofErr w:type="spellStart"/>
+      <w:r>
+        <w:t>authorized_keys</w:t>
+      </w:r>
+      <w:proofErr w:type="spellEnd"/>
+      <w:r>
+        <w:t xml:space="preserve"> </w:t>
+      </w:r>
+    </w:p>
+    <w:p/>
+    <w:p>
+      <w:proofErr w:type="spellStart"/>
+      <w:r>
+        <w:t>ssh</w:t>
+      </w:r>
+      <w:proofErr w:type="spellEnd"/>
+      <w:r>
+        <w:t xml:space="preserve">-keygen </w:t>
+      </w:r>
+      <w:r>
+        <w:t xml:space="preserve">-t </w:t>
+      </w:r>
+      <w:proofErr w:type="spellStart"/>
+      <w:r>
+        <w:t>dsa</w:t>
+      </w:r>
+      <w:proofErr w:type="spellEnd"/>
+    </w:p>
+    <w:p>
+      <w:r>
+        <w:t xml:space="preserve">// Copy the keygen into the </w:t>
+      </w:r>
+      <w:proofErr w:type="spellStart"/>
+      <w:r>
+        <w:t>authorized_keys</w:t>
+      </w:r>
+      <w:proofErr w:type="spellEnd"/>
+      <w:r>
+        <w:t xml:space="preserve"> folder</w:t>
+      </w:r>
+    </w:p>
+    <w:p>
+      <w:r>
+        <w:t>cat ~/.</w:t>
+      </w:r>
+      <w:proofErr w:type="spellStart"/>
+      <w:r>
+        <w:t>ssh</w:t>
+      </w:r>
+      <w:proofErr w:type="spellEnd"/>
+      <w:r>
+        <w:t>/id_</w:t>
       </w:r>
       <w:r>
         <w:t>d</w:t>
       </w:r>
       <w:r>
-        <w:t>sa.pub &gt;&gt; ~/.ssh/authorized_keys</w:t>
-      </w:r>
+        <w:t>sa.pub &gt;&gt; ~/.</w:t>
+      </w:r>
+      <w:proofErr w:type="spellStart"/>
+      <w:r>
+        <w:t>ssh</w:t>
+      </w:r>
+      <w:proofErr w:type="spellEnd"/>
+      <w:r>
+        <w:t>/</w:t>
+      </w:r>
+      <w:proofErr w:type="spellStart"/>
+      <w:r>
+        <w:t>authorized_keys</w:t>
+      </w:r>
+      <w:proofErr w:type="spellEnd"/>
     </w:p>
     <w:p/>
     <w:p>
@@ -165,11 +274,16 @@
       </w:r>
     </w:p>
     <w:p>
+      <w:proofErr w:type="spellStart"/>
       <w:r>
         <w:t>w</w:t>
       </w:r>
       <w:r>
-        <w:t xml:space="preserve">get </w:t>
+        <w:t>get</w:t>
+      </w:r>
+      <w:proofErr w:type="spellEnd"/>
+      <w:r>
+        <w:t xml:space="preserve"> </w:t>
       </w:r>
       <w:hyperlink r:id="rId5" w:history="1">
         <w:r>
@@ -188,8 +302,21 @@
       </w:r>
     </w:p>
     <w:p>
-      <w:r>
-        <w:t xml:space="preserve">sudo tar -xvf Hadoop-2.7.0.tar.gz </w:t>
+      <w:proofErr w:type="spellStart"/>
+      <w:r>
+        <w:t>sudo</w:t>
+      </w:r>
+      <w:proofErr w:type="spellEnd"/>
+      <w:r>
+        <w:t xml:space="preserve"> tar -</w:t>
+      </w:r>
+      <w:proofErr w:type="spellStart"/>
+      <w:r>
+        <w:t>xvf</w:t>
+      </w:r>
+      <w:proofErr w:type="spellEnd"/>
+      <w:r>
+        <w:t xml:space="preserve"> Hadoop-2.7.0.tar.gz </w:t>
       </w:r>
     </w:p>
     <w:p>
@@ -198,20 +325,51 @@
       </w:r>
     </w:p>
     <w:p>
-      <w:r>
-        <w:t xml:space="preserve">sudo mv </w:t>
+      <w:proofErr w:type="spellStart"/>
+      <w:r>
+        <w:t>sudo</w:t>
+      </w:r>
+      <w:proofErr w:type="spellEnd"/>
+      <w:r>
+        <w:t xml:space="preserve"> mv </w:t>
       </w:r>
       <w:r>
         <w:t>h</w:t>
       </w:r>
       <w:r>
-        <w:t>adoop-2.7.0 /usr/local/hadoop</w:t>
-      </w:r>
-    </w:p>
-    <w:p>
-      <w:r>
-        <w:t>cd /usr/local/hadoop</w:t>
-      </w:r>
+        <w:t>adoop-2.7.0 /</w:t>
+      </w:r>
+      <w:proofErr w:type="spellStart"/>
+      <w:r>
+        <w:t>usr</w:t>
+      </w:r>
+      <w:proofErr w:type="spellEnd"/>
+      <w:r>
+        <w:t>/local/</w:t>
+      </w:r>
+      <w:proofErr w:type="spellStart"/>
+      <w:r>
+        <w:t>hadoop</w:t>
+      </w:r>
+      <w:proofErr w:type="spellEnd"/>
+    </w:p>
+    <w:p>
+      <w:r>
+        <w:t>cd /</w:t>
+      </w:r>
+      <w:proofErr w:type="spellStart"/>
+      <w:r>
+        <w:t>usr</w:t>
+      </w:r>
+      <w:proofErr w:type="spellEnd"/>
+      <w:r>
+        <w:t>/local/</w:t>
+      </w:r>
+      <w:proofErr w:type="spellStart"/>
+      <w:r>
+        <w:t>hadoop</w:t>
+      </w:r>
+      <w:proofErr w:type="spellEnd"/>
     </w:p>
     <w:p>
       <w:r>
@@ -231,11 +389,16 @@
     </w:p>
     <w:p/>
     <w:p>
+      <w:proofErr w:type="spellStart"/>
       <w:r>
         <w:t>s</w:t>
       </w:r>
       <w:r>
-        <w:t>sh localhost</w:t>
+        <w:t>sh</w:t>
+      </w:r>
+      <w:proofErr w:type="spellEnd"/>
+      <w:r>
+        <w:t xml:space="preserve"> localhost</w:t>
       </w:r>
     </w:p>
     <w:p/>
@@ -246,17 +409,43 @@
     </w:p>
     <w:p/>
     <w:p>
+      <w:proofErr w:type="spellStart"/>
       <w:r>
         <w:t>s</w:t>
       </w:r>
       <w:r>
-        <w:t xml:space="preserve">udo vim ~/.bashrc </w:t>
-      </w:r>
-    </w:p>
-    <w:p/>
-    <w:p>
-      <w:r>
-        <w:t>Go to the end of the file of bashrc and apply the following config</w:t>
+        <w:t>udo</w:t>
+      </w:r>
+      <w:proofErr w:type="spellEnd"/>
+      <w:r>
+        <w:t xml:space="preserve"> vim ~</w:t>
+      </w:r>
+      <w:proofErr w:type="gramStart"/>
+      <w:r>
+        <w:t>/.</w:t>
+      </w:r>
+      <w:proofErr w:type="spellStart"/>
+      <w:r>
+        <w:t>bashrc</w:t>
+      </w:r>
+      <w:proofErr w:type="spellEnd"/>
+      <w:proofErr w:type="gramEnd"/>
+      <w:r>
+        <w:t xml:space="preserve"> </w:t>
+      </w:r>
+    </w:p>
+    <w:p/>
+    <w:p>
+      <w:r>
+        <w:t xml:space="preserve">Go to the end of the file of </w:t>
+      </w:r>
+      <w:proofErr w:type="spellStart"/>
+      <w:r>
+        <w:t>bashrc</w:t>
+      </w:r>
+      <w:proofErr w:type="spellEnd"/>
+      <w:r>
+        <w:t xml:space="preserve"> and apply the following config</w:t>
       </w:r>
     </w:p>
     <w:p>
@@ -264,7 +453,20 @@
         <w:t>e</w:t>
       </w:r>
       <w:r>
-        <w:t>xport JAVA_HOME=”&lt;your_java_path&gt;”</w:t>
+        <w:t>xport JAVA_HOME</w:t>
+      </w:r>
+      <w:proofErr w:type="gramStart"/>
+      <w:r>
+        <w:t>=”&lt;</w:t>
+      </w:r>
+      <w:proofErr w:type="spellStart"/>
+      <w:proofErr w:type="gramEnd"/>
+      <w:r>
+        <w:t>your_java_path</w:t>
+      </w:r>
+      <w:proofErr w:type="spellEnd"/>
+      <w:r>
+        <w:t>&gt;”</w:t>
       </w:r>
     </w:p>
     <w:p>
@@ -278,14 +480,24 @@
         <w:t>”</w:t>
       </w:r>
       <w:r>
-        <w:t>/usr/local/</w:t>
-      </w:r>
+        <w:t>/</w:t>
+      </w:r>
+      <w:proofErr w:type="spellStart"/>
+      <w:r>
+        <w:t>usr</w:t>
+      </w:r>
+      <w:proofErr w:type="spellEnd"/>
+      <w:r>
+        <w:t>/local/</w:t>
+      </w:r>
+      <w:proofErr w:type="spellStart"/>
       <w:r>
         <w:t>h</w:t>
       </w:r>
       <w:r>
         <w:t>adoop</w:t>
       </w:r>
+      <w:proofErr w:type="spellEnd"/>
       <w:r>
         <w:t>”</w:t>
       </w:r>
@@ -295,7 +507,15 @@
         <w:t>e</w:t>
       </w:r>
       <w:r>
-        <w:t>xport PATH = $PATH:$HADOOP_HOME/bin</w:t>
+        <w:t>xport PATH = $</w:t>
+      </w:r>
+      <w:proofErr w:type="gramStart"/>
+      <w:r>
+        <w:t>PATH:$</w:t>
+      </w:r>
+      <w:proofErr w:type="gramEnd"/>
+      <w:r>
+        <w:t>HADOOP_HOME/bin</w:t>
       </w:r>
     </w:p>
     <w:p>
@@ -303,8 +523,21 @@
         <w:t>e</w:t>
       </w:r>
       <w:r>
-        <w:t>xport PATH = $PATH:$HADOOP_HOME/sbin</w:t>
-      </w:r>
+        <w:t>xport PATH = $</w:t>
+      </w:r>
+      <w:proofErr w:type="gramStart"/>
+      <w:r>
+        <w:t>PATH:$</w:t>
+      </w:r>
+      <w:proofErr w:type="gramEnd"/>
+      <w:r>
+        <w:t>HADOOP_HOME/</w:t>
+      </w:r>
+      <w:proofErr w:type="spellStart"/>
+      <w:r>
+        <w:t>sbin</w:t>
+      </w:r>
+      <w:proofErr w:type="spellEnd"/>
     </w:p>
     <w:p>
       <w:r>
@@ -351,7 +584,17 @@
         <w:t>e</w:t>
       </w:r>
       <w:r>
-        <w:t>xport HADOOP_OPTS=”-Djava.library.path=$HADOOP_HOME/lib”</w:t>
+        <w:t>xport HADOOP_OPTS=”-</w:t>
+      </w:r>
+      <w:proofErr w:type="spellStart"/>
+      <w:proofErr w:type="gramStart"/>
+      <w:r>
+        <w:t>Djava.library.path</w:t>
+      </w:r>
+      <w:proofErr w:type="spellEnd"/>
+      <w:proofErr w:type="gramEnd"/>
+      <w:r>
+        <w:t>=$HADOOP_HOME/lib”</w:t>
       </w:r>
     </w:p>
     <w:p>
@@ -364,7 +607,20 @@
         <w:t>s</w:t>
       </w:r>
       <w:r>
-        <w:t xml:space="preserve">ource ~/.bashrc </w:t>
+        <w:t>ource ~</w:t>
+      </w:r>
+      <w:proofErr w:type="gramStart"/>
+      <w:r>
+        <w:t>/.</w:t>
+      </w:r>
+      <w:proofErr w:type="spellStart"/>
+      <w:r>
+        <w:t>bashrc</w:t>
+      </w:r>
+      <w:proofErr w:type="spellEnd"/>
+      <w:proofErr w:type="gramEnd"/>
+      <w:r>
+        <w:t xml:space="preserve"> </w:t>
       </w:r>
     </w:p>
     <w:p/>
@@ -376,7 +632,17 @@
     </w:p>
     <w:p>
       <w:r>
-        <w:t xml:space="preserve">// Move and copy the mapred-site.xml.template to mapred-site.xml </w:t>
+        <w:t xml:space="preserve">// Move and copy the </w:t>
+      </w:r>
+      <w:proofErr w:type="spellStart"/>
+      <w:proofErr w:type="gramStart"/>
+      <w:r>
+        <w:t>mapred-site.xml.template</w:t>
+      </w:r>
+      <w:proofErr w:type="spellEnd"/>
+      <w:proofErr w:type="gramEnd"/>
+      <w:r>
+        <w:t xml:space="preserve"> to mapred-site.xml </w:t>
       </w:r>
     </w:p>
     <w:p>
@@ -387,19 +653,39 @@
       <w:r>
         <w:t>d $HADOOP_HOME/etc/</w:t>
       </w:r>
+      <w:proofErr w:type="spellStart"/>
       <w:r>
         <w:t>h</w:t>
       </w:r>
       <w:r>
-        <w:t xml:space="preserve">adoop </w:t>
-      </w:r>
-    </w:p>
-    <w:p>
+        <w:t>adoop</w:t>
+      </w:r>
+      <w:proofErr w:type="spellEnd"/>
+      <w:r>
+        <w:t xml:space="preserve"> </w:t>
+      </w:r>
+    </w:p>
+    <w:p>
+      <w:proofErr w:type="spellStart"/>
       <w:r>
         <w:t>s</w:t>
       </w:r>
       <w:r>
-        <w:t xml:space="preserve">udo cp mapred-site.xml.template mapred-site.xml </w:t>
+        <w:t>udo</w:t>
+      </w:r>
+      <w:proofErr w:type="spellEnd"/>
+      <w:r>
+        <w:t xml:space="preserve"> cp </w:t>
+      </w:r>
+      <w:proofErr w:type="spellStart"/>
+      <w:proofErr w:type="gramStart"/>
+      <w:r>
+        <w:t>mapred-site.xml.template</w:t>
+      </w:r>
+      <w:proofErr w:type="spellEnd"/>
+      <w:proofErr w:type="gramEnd"/>
+      <w:r>
+        <w:t xml:space="preserve"> mapred-site.xml </w:t>
       </w:r>
     </w:p>
     <w:p>
@@ -408,8 +694,13 @@
       </w:r>
     </w:p>
     <w:p>
-      <w:r>
-        <w:t>sudo vim mapred-site.xml</w:t>
+      <w:proofErr w:type="spellStart"/>
+      <w:r>
+        <w:t>sudo</w:t>
+      </w:r>
+      <w:proofErr w:type="spellEnd"/>
+      <w:r>
+        <w:t xml:space="preserve"> vim mapred-site.xml</w:t>
       </w:r>
     </w:p>
     <w:p>
@@ -459,12 +750,28 @@
     </w:p>
     <w:p>
       <w:r>
-        <w:t>&lt;name&gt;yarn.nodemanager.aux-services&lt;/name&gt;</w:t>
-      </w:r>
-    </w:p>
-    <w:p>
-      <w:r>
-        <w:t>&lt;value&gt;mapreduce_shuffle&lt;/value&gt;</w:t>
+        <w:t>&lt;name&gt;</w:t>
+      </w:r>
+      <w:proofErr w:type="spellStart"/>
+      <w:r>
+        <w:t>yarn.nodemanager.aux</w:t>
+      </w:r>
+      <w:proofErr w:type="spellEnd"/>
+      <w:r>
+        <w:t>-services&lt;/name&gt;</w:t>
+      </w:r>
+    </w:p>
+    <w:p>
+      <w:r>
+        <w:t>&lt;value&gt;</w:t>
+      </w:r>
+      <w:proofErr w:type="spellStart"/>
+      <w:r>
+        <w:t>mapreduce_shuffle</w:t>
+      </w:r>
+      <w:proofErr w:type="spellEnd"/>
+      <w:r>
+        <w:t>&lt;/value&gt;</w:t>
       </w:r>
     </w:p>
     <w:p>
@@ -519,7 +826,17 @@
     </w:p>
     <w:p>
       <w:r>
-        <w:t>&lt;name&gt;dfs.replication&lt;/name&gt;</w:t>
+        <w:t>&lt;name&gt;</w:t>
+      </w:r>
+      <w:proofErr w:type="spellStart"/>
+      <w:proofErr w:type="gramStart"/>
+      <w:r>
+        <w:t>dfs.replication</w:t>
+      </w:r>
+      <w:proofErr w:type="spellEnd"/>
+      <w:proofErr w:type="gramEnd"/>
+      <w:r>
+        <w:t>&lt;/name&gt;</w:t>
       </w:r>
     </w:p>
     <w:p>
@@ -539,7 +856,15 @@
     </w:p>
     <w:p>
       <w:r>
-        <w:t>&lt;name&gt;dfs.name.dir&lt;/name&gt;</w:t>
+        <w:t>&lt;name&gt;</w:t>
+      </w:r>
+      <w:proofErr w:type="spellStart"/>
+      <w:r>
+        <w:t>dfs.name.dir</w:t>
+      </w:r>
+      <w:proofErr w:type="spellEnd"/>
+      <w:r>
+        <w:t>&lt;/name&gt;</w:t>
       </w:r>
     </w:p>
     <w:p>
@@ -547,10 +872,42 @@
         <w:t>&lt;value&gt;/home/</w:t>
       </w:r>
       <w:r>
-        <w:t>&lt;your_vm_name&gt;</w:t>
-      </w:r>
-      <w:r>
-        <w:t>/hadoop/hdfs/namenode&lt;/value&gt;</w:t>
+        <w:t>&lt;</w:t>
+      </w:r>
+      <w:proofErr w:type="spellStart"/>
+      <w:r>
+        <w:t>your_vm_name</w:t>
+      </w:r>
+      <w:proofErr w:type="spellEnd"/>
+      <w:r>
+        <w:t>&gt;</w:t>
+      </w:r>
+      <w:r>
+        <w:t>/</w:t>
+      </w:r>
+      <w:proofErr w:type="spellStart"/>
+      <w:r>
+        <w:t>hadoop</w:t>
+      </w:r>
+      <w:proofErr w:type="spellEnd"/>
+      <w:r>
+        <w:t>/</w:t>
+      </w:r>
+      <w:proofErr w:type="spellStart"/>
+      <w:r>
+        <w:t>hdfs</w:t>
+      </w:r>
+      <w:proofErr w:type="spellEnd"/>
+      <w:r>
+        <w:t>/</w:t>
+      </w:r>
+      <w:proofErr w:type="spellStart"/>
+      <w:r>
+        <w:t>namenode</w:t>
+      </w:r>
+      <w:proofErr w:type="spellEnd"/>
+      <w:r>
+        <w:t>&lt;/value&gt;</w:t>
       </w:r>
     </w:p>
     <w:p>
@@ -566,7 +923,15 @@
     </w:p>
     <w:p>
       <w:r>
-        <w:t>&lt;name&gt;dfs.data.dir&lt;/name&gt;</w:t>
+        <w:t>&lt;name&gt;</w:t>
+      </w:r>
+      <w:proofErr w:type="spellStart"/>
+      <w:r>
+        <w:t>dfs.data.dir</w:t>
+      </w:r>
+      <w:proofErr w:type="spellEnd"/>
+      <w:r>
+        <w:t>&lt;/name&gt;</w:t>
       </w:r>
     </w:p>
     <w:p>
@@ -574,16 +939,45 @@
         <w:t>&lt;value&gt;/home/</w:t>
       </w:r>
       <w:r>
-        <w:t>&lt;your_vm_name&gt;</w:t>
-      </w:r>
-      <w:r>
-        <w:t>/hadoop/hdf</w:t>
+        <w:t>&lt;</w:t>
+      </w:r>
+      <w:proofErr w:type="spellStart"/>
+      <w:r>
+        <w:t>your_vm_name</w:t>
+      </w:r>
+      <w:proofErr w:type="spellEnd"/>
+      <w:r>
+        <w:t>&gt;</w:t>
+      </w:r>
+      <w:r>
+        <w:t>/</w:t>
+      </w:r>
+      <w:proofErr w:type="spellStart"/>
+      <w:r>
+        <w:t>hadoop</w:t>
+      </w:r>
+      <w:proofErr w:type="spellEnd"/>
+      <w:r>
+        <w:t>/</w:t>
+      </w:r>
+      <w:proofErr w:type="spellStart"/>
+      <w:r>
+        <w:t>hdf</w:t>
       </w:r>
       <w:r>
         <w:t>s</w:t>
       </w:r>
-      <w:r>
-        <w:t>/datanode&lt;/value&gt;</w:t>
+      <w:proofErr w:type="spellEnd"/>
+      <w:r>
+        <w:t>/</w:t>
+      </w:r>
+      <w:proofErr w:type="spellStart"/>
+      <w:r>
+        <w:t>datanode</w:t>
+      </w:r>
+      <w:proofErr w:type="spellEnd"/>
+      <w:r>
+        <w:t>&lt;/value&gt;</w:t>
       </w:r>
     </w:p>
     <w:p>
@@ -598,59 +992,157 @@
     </w:p>
     <w:p>
       <w:r>
-        <w:t>// Open the Hadoop env shell &amp; update java_home</w:t>
-      </w:r>
-    </w:p>
-    <w:p>
-      <w:r>
-        <w:t>Export JAVA_HOME=&lt;your_java_path&gt;</w:t>
-      </w:r>
-    </w:p>
-    <w:p/>
-    <w:p>
-      <w:r>
-        <w:t>// create the local directory for namenode and datanode</w:t>
-      </w:r>
-    </w:p>
-    <w:p>
-      <w:r>
-        <w:t>sudo m</w:t>
-      </w:r>
-      <w:r>
-        <w:t>kdir -p /home/a</w:t>
+        <w:t xml:space="preserve">// Open the Hadoop env shell &amp; update </w:t>
+      </w:r>
+      <w:proofErr w:type="spellStart"/>
+      <w:r>
+        <w:t>java_home</w:t>
+      </w:r>
+      <w:proofErr w:type="spellEnd"/>
+    </w:p>
+    <w:p>
+      <w:r>
+        <w:t>Export JAVA_HOME=&lt;</w:t>
+      </w:r>
+      <w:proofErr w:type="spellStart"/>
+      <w:r>
+        <w:t>your_java_path</w:t>
+      </w:r>
+      <w:proofErr w:type="spellEnd"/>
+      <w:r>
+        <w:t>&gt;</w:t>
+      </w:r>
+    </w:p>
+    <w:p/>
+    <w:p>
+      <w:r>
+        <w:t xml:space="preserve">// create the local directory for </w:t>
+      </w:r>
+      <w:proofErr w:type="spellStart"/>
+      <w:r>
+        <w:t>namenode</w:t>
+      </w:r>
+      <w:proofErr w:type="spellEnd"/>
+      <w:r>
+        <w:t xml:space="preserve"> and </w:t>
+      </w:r>
+      <w:proofErr w:type="spellStart"/>
+      <w:r>
+        <w:t>datanode</w:t>
+      </w:r>
+      <w:proofErr w:type="spellEnd"/>
+    </w:p>
+    <w:p>
+      <w:proofErr w:type="spellStart"/>
+      <w:r>
+        <w:t>sudo</w:t>
+      </w:r>
+      <w:proofErr w:type="spellEnd"/>
+      <w:r>
+        <w:t xml:space="preserve"> </w:t>
+      </w:r>
+      <w:proofErr w:type="spellStart"/>
+      <w:r>
+        <w:t>m</w:t>
+      </w:r>
+      <w:r>
+        <w:t>kdir</w:t>
+      </w:r>
+      <w:proofErr w:type="spellEnd"/>
+      <w:r>
+        <w:t xml:space="preserve"> -p /home/</w:t>
+      </w:r>
+      <w:proofErr w:type="spellStart"/>
+      <w:r>
+        <w:t>a</w:t>
       </w:r>
       <w:r>
         <w:t>dminuser</w:t>
       </w:r>
+      <w:proofErr w:type="spellEnd"/>
       <w:r>
         <w:t>/</w:t>
       </w:r>
+      <w:proofErr w:type="spellStart"/>
       <w:r>
         <w:t>h</w:t>
       </w:r>
       <w:r>
-        <w:t>adoop/hdfs/namenode</w:t>
-      </w:r>
-    </w:p>
-    <w:p>
-      <w:r>
-        <w:t>sudo m</w:t>
-      </w:r>
-      <w:r>
-        <w:t>kdir -p /home/a</w:t>
+        <w:t>adoop</w:t>
+      </w:r>
+      <w:proofErr w:type="spellEnd"/>
+      <w:r>
+        <w:t>/</w:t>
+      </w:r>
+      <w:proofErr w:type="spellStart"/>
+      <w:r>
+        <w:t>hdfs</w:t>
+      </w:r>
+      <w:proofErr w:type="spellEnd"/>
+      <w:r>
+        <w:t>/</w:t>
+      </w:r>
+      <w:proofErr w:type="spellStart"/>
+      <w:r>
+        <w:t>namenode</w:t>
+      </w:r>
+      <w:proofErr w:type="spellEnd"/>
+    </w:p>
+    <w:p>
+      <w:proofErr w:type="spellStart"/>
+      <w:r>
+        <w:t>sudo</w:t>
+      </w:r>
+      <w:proofErr w:type="spellEnd"/>
+      <w:r>
+        <w:t xml:space="preserve"> </w:t>
+      </w:r>
+      <w:proofErr w:type="spellStart"/>
+      <w:r>
+        <w:t>m</w:t>
+      </w:r>
+      <w:r>
+        <w:t>kdir</w:t>
+      </w:r>
+      <w:proofErr w:type="spellEnd"/>
+      <w:r>
+        <w:t xml:space="preserve"> -p /home/</w:t>
+      </w:r>
+      <w:proofErr w:type="spellStart"/>
+      <w:r>
+        <w:t>a</w:t>
       </w:r>
       <w:r>
         <w:t>dminuser</w:t>
       </w:r>
+      <w:proofErr w:type="spellEnd"/>
       <w:r>
         <w:t>/</w:t>
       </w:r>
+      <w:proofErr w:type="spellStart"/>
       <w:r>
         <w:t>h</w:t>
       </w:r>
       <w:r>
-        <w:t>adoop/hdfs/datanode</w:t>
-      </w:r>
+        <w:t>adoop</w:t>
+      </w:r>
+      <w:proofErr w:type="spellEnd"/>
+      <w:r>
+        <w:t>/</w:t>
+      </w:r>
+      <w:proofErr w:type="spellStart"/>
+      <w:r>
+        <w:t>hdfs</w:t>
+      </w:r>
+      <w:proofErr w:type="spellEnd"/>
+      <w:r>
+        <w:t>/</w:t>
+      </w:r>
+      <w:proofErr w:type="spellStart"/>
+      <w:r>
+        <w:t>datanode</w:t>
+      </w:r>
+      <w:proofErr w:type="spellEnd"/>
     </w:p>
     <w:p/>
     <w:p>
@@ -659,11 +1151,29 @@
       </w:r>
     </w:p>
     <w:p>
+      <w:proofErr w:type="spellStart"/>
       <w:r>
         <w:t>s</w:t>
       </w:r>
       <w:r>
-        <w:t>udo chown -R a</w:t>
+        <w:t>udo</w:t>
+      </w:r>
+      <w:proofErr w:type="spellEnd"/>
+      <w:r>
+        <w:t xml:space="preserve"> </w:t>
+      </w:r>
+      <w:proofErr w:type="spellStart"/>
+      <w:r>
+        <w:t>chown</w:t>
+      </w:r>
+      <w:proofErr w:type="spellEnd"/>
+      <w:r>
+        <w:t xml:space="preserve"> -R </w:t>
+      </w:r>
+      <w:proofErr w:type="spellStart"/>
+      <w:proofErr w:type="gramStart"/>
+      <w:r>
+        <w:t>a</w:t>
       </w:r>
       <w:r>
         <w:t>dminuser</w:t>
@@ -674,48 +1184,654 @@
       <w:r>
         <w:t>dminuser</w:t>
       </w:r>
-      <w:r>
-        <w:t xml:space="preserve"> /usr/local/</w:t>
-      </w:r>
+      <w:proofErr w:type="spellEnd"/>
+      <w:proofErr w:type="gramEnd"/>
+      <w:r>
+        <w:t xml:space="preserve"> /</w:t>
+      </w:r>
+      <w:proofErr w:type="spellStart"/>
+      <w:r>
+        <w:t>usr</w:t>
+      </w:r>
+      <w:proofErr w:type="spellEnd"/>
+      <w:r>
+        <w:t>/local/</w:t>
+      </w:r>
+      <w:proofErr w:type="spellStart"/>
       <w:r>
         <w:t>h</w:t>
       </w:r>
       <w:r>
         <w:t>adoop</w:t>
       </w:r>
-    </w:p>
-    <w:p>
-      <w:r>
-        <w:t>sudo chmod 777 -R /usr/local/</w:t>
-      </w:r>
+      <w:proofErr w:type="spellEnd"/>
+    </w:p>
+    <w:p>
+      <w:proofErr w:type="spellStart"/>
+      <w:r>
+        <w:t>sudo</w:t>
+      </w:r>
+      <w:proofErr w:type="spellEnd"/>
+      <w:r>
+        <w:t xml:space="preserve"> </w:t>
+      </w:r>
+      <w:proofErr w:type="spellStart"/>
+      <w:r>
+        <w:t>chmod</w:t>
+      </w:r>
+      <w:proofErr w:type="spellEnd"/>
+      <w:r>
+        <w:t xml:space="preserve"> 777 -R /</w:t>
+      </w:r>
+      <w:proofErr w:type="spellStart"/>
+      <w:r>
+        <w:t>usr</w:t>
+      </w:r>
+      <w:proofErr w:type="spellEnd"/>
+      <w:r>
+        <w:t>/local/</w:t>
+      </w:r>
+      <w:proofErr w:type="spellStart"/>
       <w:r>
         <w:t>h</w:t>
       </w:r>
       <w:r>
         <w:t>adoop</w:t>
       </w:r>
-    </w:p>
-    <w:p>
-      <w:r>
-        <w:t>sudo chmod 777 -R /home/adminuser/hadoop/hdfs/namenode</w:t>
-      </w:r>
-    </w:p>
-    <w:p>
-      <w:r>
-        <w:t>sudo chmod 777 -R /home/adminuser/hadoop/hdfs/datanode</w:t>
-      </w:r>
-    </w:p>
-    <w:p>
-      <w:r>
-        <w:t xml:space="preserve">// format the namenode </w:t>
-      </w:r>
-    </w:p>
-    <w:p>
+      <w:proofErr w:type="spellEnd"/>
+    </w:p>
+    <w:p>
+      <w:proofErr w:type="spellStart"/>
+      <w:r>
+        <w:t>sudo</w:t>
+      </w:r>
+      <w:proofErr w:type="spellEnd"/>
+      <w:r>
+        <w:t xml:space="preserve"> </w:t>
+      </w:r>
+      <w:proofErr w:type="spellStart"/>
+      <w:r>
+        <w:t>chmod</w:t>
+      </w:r>
+      <w:proofErr w:type="spellEnd"/>
+      <w:r>
+        <w:t xml:space="preserve"> 777 -R /home/</w:t>
+      </w:r>
+      <w:proofErr w:type="spellStart"/>
+      <w:r>
+        <w:t>adminuser</w:t>
+      </w:r>
+      <w:proofErr w:type="spellEnd"/>
+      <w:r>
+        <w:t>/</w:t>
+      </w:r>
+      <w:proofErr w:type="spellStart"/>
+      <w:r>
+        <w:t>hadoop</w:t>
+      </w:r>
+      <w:proofErr w:type="spellEnd"/>
+      <w:r>
+        <w:t>/</w:t>
+      </w:r>
+      <w:proofErr w:type="spellStart"/>
+      <w:r>
+        <w:t>hdfs</w:t>
+      </w:r>
+      <w:proofErr w:type="spellEnd"/>
+      <w:r>
+        <w:t>/</w:t>
+      </w:r>
+      <w:proofErr w:type="spellStart"/>
+      <w:r>
+        <w:t>namenode</w:t>
+      </w:r>
+      <w:proofErr w:type="spellEnd"/>
+    </w:p>
+    <w:p>
+      <w:proofErr w:type="spellStart"/>
+      <w:r>
+        <w:t>sudo</w:t>
+      </w:r>
+      <w:proofErr w:type="spellEnd"/>
+      <w:r>
+        <w:t xml:space="preserve"> </w:t>
+      </w:r>
+      <w:proofErr w:type="spellStart"/>
+      <w:r>
+        <w:t>chmod</w:t>
+      </w:r>
+      <w:proofErr w:type="spellEnd"/>
+      <w:r>
+        <w:t xml:space="preserve"> 777 -R /home/</w:t>
+      </w:r>
+      <w:proofErr w:type="spellStart"/>
+      <w:r>
+        <w:t>adminuser</w:t>
+      </w:r>
+      <w:proofErr w:type="spellEnd"/>
+      <w:r>
+        <w:t>/</w:t>
+      </w:r>
+      <w:proofErr w:type="spellStart"/>
+      <w:r>
+        <w:t>hadoop</w:t>
+      </w:r>
+      <w:proofErr w:type="spellEnd"/>
+      <w:r>
+        <w:t>/</w:t>
+      </w:r>
+      <w:proofErr w:type="spellStart"/>
+      <w:r>
+        <w:t>hdfs</w:t>
+      </w:r>
+      <w:proofErr w:type="spellEnd"/>
+      <w:r>
+        <w:t>/</w:t>
+      </w:r>
+      <w:proofErr w:type="spellStart"/>
+      <w:r>
+        <w:t>datanode</w:t>
+      </w:r>
+      <w:proofErr w:type="spellEnd"/>
+    </w:p>
+    <w:p>
+      <w:r>
+        <w:t xml:space="preserve"># </w:t>
+      </w:r>
+      <w:proofErr w:type="gramStart"/>
+      <w:r>
+        <w:t>execute</w:t>
+      </w:r>
+      <w:proofErr w:type="gramEnd"/>
+      <w:r>
+        <w:t xml:space="preserve"> this commands</w:t>
+      </w:r>
+    </w:p>
+    <w:p>
+      <w:pPr>
+        <w:spacing w:after="0" w:line="240" w:lineRule="auto"/>
+        <w:rPr>
+          <w:rFonts w:ascii="Segoe UI" w:eastAsia="Times New Roman" w:hAnsi="Segoe UI" w:cs="Segoe UI"/>
+          <w:sz w:val="21"/>
+          <w:szCs w:val="21"/>
+          <w:lang w:eastAsia="en-IN"/>
+        </w:rPr>
+      </w:pPr>
+      <w:proofErr w:type="spellStart"/>
+      <w:r>
+        <w:rPr>
+          <w:rFonts w:ascii="Segoe UI" w:eastAsia="Times New Roman" w:hAnsi="Segoe UI" w:cs="Segoe UI"/>
+          <w:sz w:val="21"/>
+          <w:szCs w:val="21"/>
+          <w:lang w:eastAsia="en-IN"/>
+        </w:rPr>
+        <w:t>sudo</w:t>
+      </w:r>
+      <w:proofErr w:type="spellEnd"/>
+      <w:r>
+        <w:rPr>
+          <w:rFonts w:ascii="Segoe UI" w:eastAsia="Times New Roman" w:hAnsi="Segoe UI" w:cs="Segoe UI"/>
+          <w:sz w:val="21"/>
+          <w:szCs w:val="21"/>
+          <w:lang w:eastAsia="en-IN"/>
+        </w:rPr>
+        <w:t xml:space="preserve"> </w:t>
+      </w:r>
+      <w:proofErr w:type="spellStart"/>
+      <w:r>
+        <w:rPr>
+          <w:rFonts w:ascii="Segoe UI" w:eastAsia="Times New Roman" w:hAnsi="Segoe UI" w:cs="Segoe UI"/>
+          <w:sz w:val="21"/>
+          <w:szCs w:val="21"/>
+          <w:lang w:eastAsia="en-IN"/>
+        </w:rPr>
+        <w:t>chown</w:t>
+      </w:r>
+      <w:proofErr w:type="spellEnd"/>
+      <w:r>
+        <w:rPr>
+          <w:rFonts w:ascii="Segoe UI" w:eastAsia="Times New Roman" w:hAnsi="Segoe UI" w:cs="Segoe UI"/>
+          <w:sz w:val="21"/>
+          <w:szCs w:val="21"/>
+          <w:lang w:eastAsia="en-IN"/>
+        </w:rPr>
+        <w:t xml:space="preserve"> </w:t>
+      </w:r>
+      <w:proofErr w:type="spellStart"/>
+      <w:proofErr w:type="gramStart"/>
+      <w:r>
+        <w:rPr>
+          <w:rFonts w:ascii="Segoe UI" w:eastAsia="Times New Roman" w:hAnsi="Segoe UI" w:cs="Segoe UI"/>
+          <w:sz w:val="21"/>
+          <w:szCs w:val="21"/>
+          <w:lang w:eastAsia="en-IN"/>
+        </w:rPr>
+        <w:t>adminuser:adminuser</w:t>
+      </w:r>
+      <w:proofErr w:type="spellEnd"/>
+      <w:proofErr w:type="gramEnd"/>
+      <w:r>
+        <w:rPr>
+          <w:rFonts w:ascii="Segoe UI" w:eastAsia="Times New Roman" w:hAnsi="Segoe UI" w:cs="Segoe UI"/>
+          <w:sz w:val="21"/>
+          <w:szCs w:val="21"/>
+          <w:lang w:eastAsia="en-IN"/>
+        </w:rPr>
+        <w:t xml:space="preserve"> -R /</w:t>
+      </w:r>
+      <w:proofErr w:type="spellStart"/>
+      <w:r>
+        <w:rPr>
+          <w:rFonts w:ascii="Segoe UI" w:eastAsia="Times New Roman" w:hAnsi="Segoe UI" w:cs="Segoe UI"/>
+          <w:sz w:val="21"/>
+          <w:szCs w:val="21"/>
+          <w:lang w:eastAsia="en-IN"/>
+        </w:rPr>
+        <w:t>usr</w:t>
+      </w:r>
+      <w:proofErr w:type="spellEnd"/>
+      <w:r>
+        <w:rPr>
+          <w:rFonts w:ascii="Segoe UI" w:eastAsia="Times New Roman" w:hAnsi="Segoe UI" w:cs="Segoe UI"/>
+          <w:sz w:val="21"/>
+          <w:szCs w:val="21"/>
+          <w:lang w:eastAsia="en-IN"/>
+        </w:rPr>
+        <w:t>/local/</w:t>
+      </w:r>
+      <w:proofErr w:type="spellStart"/>
+      <w:r>
+        <w:rPr>
+          <w:rFonts w:ascii="Segoe UI" w:eastAsia="Times New Roman" w:hAnsi="Segoe UI" w:cs="Segoe UI"/>
+          <w:sz w:val="21"/>
+          <w:szCs w:val="21"/>
+          <w:lang w:eastAsia="en-IN"/>
+        </w:rPr>
+        <w:t>hadoop</w:t>
+      </w:r>
+      <w:proofErr w:type="spellEnd"/>
+    </w:p>
+    <w:p>
+      <w:pPr>
+        <w:spacing w:after="0" w:line="240" w:lineRule="auto"/>
+        <w:rPr>
+          <w:rFonts w:ascii="Segoe UI" w:eastAsia="Times New Roman" w:hAnsi="Segoe UI" w:cs="Segoe UI"/>
+          <w:sz w:val="21"/>
+          <w:szCs w:val="21"/>
+          <w:lang w:eastAsia="en-IN"/>
+        </w:rPr>
+      </w:pPr>
+      <w:proofErr w:type="spellStart"/>
+      <w:r>
+        <w:rPr>
+          <w:rFonts w:ascii="Segoe UI" w:eastAsia="Times New Roman" w:hAnsi="Segoe UI" w:cs="Segoe UI"/>
+          <w:sz w:val="21"/>
+          <w:szCs w:val="21"/>
+          <w:lang w:eastAsia="en-IN"/>
+        </w:rPr>
+        <w:t>sudo</w:t>
+      </w:r>
+      <w:proofErr w:type="spellEnd"/>
+      <w:r>
+        <w:rPr>
+          <w:rFonts w:ascii="Segoe UI" w:eastAsia="Times New Roman" w:hAnsi="Segoe UI" w:cs="Segoe UI"/>
+          <w:sz w:val="21"/>
+          <w:szCs w:val="21"/>
+          <w:lang w:eastAsia="en-IN"/>
+        </w:rPr>
+        <w:t xml:space="preserve"> </w:t>
+      </w:r>
+      <w:proofErr w:type="spellStart"/>
+      <w:r>
+        <w:rPr>
+          <w:rFonts w:ascii="Segoe UI" w:eastAsia="Times New Roman" w:hAnsi="Segoe UI" w:cs="Segoe UI"/>
+          <w:sz w:val="21"/>
+          <w:szCs w:val="21"/>
+          <w:lang w:eastAsia="en-IN"/>
+        </w:rPr>
+        <w:t>chmod</w:t>
+      </w:r>
+      <w:proofErr w:type="spellEnd"/>
+      <w:r>
+        <w:rPr>
+          <w:rFonts w:ascii="Segoe UI" w:eastAsia="Times New Roman" w:hAnsi="Segoe UI" w:cs="Segoe UI"/>
+          <w:sz w:val="21"/>
+          <w:szCs w:val="21"/>
+          <w:lang w:eastAsia="en-IN"/>
+        </w:rPr>
+        <w:t xml:space="preserve"> 777 -R /</w:t>
+      </w:r>
+      <w:proofErr w:type="spellStart"/>
+      <w:r>
+        <w:rPr>
+          <w:rFonts w:ascii="Segoe UI" w:eastAsia="Times New Roman" w:hAnsi="Segoe UI" w:cs="Segoe UI"/>
+          <w:sz w:val="21"/>
+          <w:szCs w:val="21"/>
+          <w:lang w:eastAsia="en-IN"/>
+        </w:rPr>
+        <w:t>usr</w:t>
+      </w:r>
+      <w:proofErr w:type="spellEnd"/>
+      <w:r>
+        <w:rPr>
+          <w:rFonts w:ascii="Segoe UI" w:eastAsia="Times New Roman" w:hAnsi="Segoe UI" w:cs="Segoe UI"/>
+          <w:sz w:val="21"/>
+          <w:szCs w:val="21"/>
+          <w:lang w:eastAsia="en-IN"/>
+        </w:rPr>
+        <w:t>/local/</w:t>
+      </w:r>
+      <w:proofErr w:type="spellStart"/>
+      <w:r>
+        <w:rPr>
+          <w:rFonts w:ascii="Segoe UI" w:eastAsia="Times New Roman" w:hAnsi="Segoe UI" w:cs="Segoe UI"/>
+          <w:sz w:val="21"/>
+          <w:szCs w:val="21"/>
+          <w:lang w:eastAsia="en-IN"/>
+        </w:rPr>
+        <w:t>hadoop</w:t>
+      </w:r>
+      <w:proofErr w:type="spellEnd"/>
+    </w:p>
+    <w:p>
+      <w:pPr>
+        <w:spacing w:after="0" w:line="240" w:lineRule="auto"/>
+        <w:rPr>
+          <w:rFonts w:ascii="Segoe UI" w:eastAsia="Times New Roman" w:hAnsi="Segoe UI" w:cs="Segoe UI"/>
+          <w:sz w:val="21"/>
+          <w:szCs w:val="21"/>
+          <w:lang w:eastAsia="en-IN"/>
+        </w:rPr>
+      </w:pPr>
+      <w:proofErr w:type="spellStart"/>
+      <w:r>
+        <w:rPr>
+          <w:rFonts w:ascii="Segoe UI" w:eastAsia="Times New Roman" w:hAnsi="Segoe UI" w:cs="Segoe UI"/>
+          <w:sz w:val="21"/>
+          <w:szCs w:val="21"/>
+          <w:lang w:eastAsia="en-IN"/>
+        </w:rPr>
+        <w:t>sudo</w:t>
+      </w:r>
+      <w:proofErr w:type="spellEnd"/>
+      <w:r>
+        <w:rPr>
+          <w:rFonts w:ascii="Segoe UI" w:eastAsia="Times New Roman" w:hAnsi="Segoe UI" w:cs="Segoe UI"/>
+          <w:sz w:val="21"/>
+          <w:szCs w:val="21"/>
+          <w:lang w:eastAsia="en-IN"/>
+        </w:rPr>
+        <w:t xml:space="preserve"> </w:t>
+      </w:r>
+      <w:proofErr w:type="spellStart"/>
+      <w:r>
+        <w:rPr>
+          <w:rFonts w:ascii="Segoe UI" w:eastAsia="Times New Roman" w:hAnsi="Segoe UI" w:cs="Segoe UI"/>
+          <w:sz w:val="21"/>
+          <w:szCs w:val="21"/>
+          <w:lang w:eastAsia="en-IN"/>
+        </w:rPr>
+        <w:t>chown</w:t>
+      </w:r>
+      <w:proofErr w:type="spellEnd"/>
+      <w:r>
+        <w:rPr>
+          <w:rFonts w:ascii="Segoe UI" w:eastAsia="Times New Roman" w:hAnsi="Segoe UI" w:cs="Segoe UI"/>
+          <w:sz w:val="21"/>
+          <w:szCs w:val="21"/>
+          <w:lang w:eastAsia="en-IN"/>
+        </w:rPr>
+        <w:t xml:space="preserve"> </w:t>
+      </w:r>
+      <w:proofErr w:type="spellStart"/>
+      <w:proofErr w:type="gramStart"/>
+      <w:r>
+        <w:rPr>
+          <w:rFonts w:ascii="Segoe UI" w:eastAsia="Times New Roman" w:hAnsi="Segoe UI" w:cs="Segoe UI"/>
+          <w:sz w:val="21"/>
+          <w:szCs w:val="21"/>
+          <w:lang w:eastAsia="en-IN"/>
+        </w:rPr>
+        <w:t>adminuser:adminuser</w:t>
+      </w:r>
+      <w:proofErr w:type="spellEnd"/>
+      <w:proofErr w:type="gramEnd"/>
+      <w:r>
+        <w:rPr>
+          <w:rFonts w:ascii="Segoe UI" w:eastAsia="Times New Roman" w:hAnsi="Segoe UI" w:cs="Segoe UI"/>
+          <w:sz w:val="21"/>
+          <w:szCs w:val="21"/>
+          <w:lang w:eastAsia="en-IN"/>
+        </w:rPr>
+        <w:t xml:space="preserve"> -R /home/</w:t>
+      </w:r>
+      <w:proofErr w:type="spellStart"/>
+      <w:r>
+        <w:rPr>
+          <w:rFonts w:ascii="Segoe UI" w:eastAsia="Times New Roman" w:hAnsi="Segoe UI" w:cs="Segoe UI"/>
+          <w:sz w:val="21"/>
+          <w:szCs w:val="21"/>
+          <w:lang w:eastAsia="en-IN"/>
+        </w:rPr>
+        <w:t>adminuser</w:t>
+      </w:r>
+      <w:proofErr w:type="spellEnd"/>
+      <w:r>
+        <w:rPr>
+          <w:rFonts w:ascii="Segoe UI" w:eastAsia="Times New Roman" w:hAnsi="Segoe UI" w:cs="Segoe UI"/>
+          <w:sz w:val="21"/>
+          <w:szCs w:val="21"/>
+          <w:lang w:eastAsia="en-IN"/>
+        </w:rPr>
+        <w:t>/</w:t>
+      </w:r>
+      <w:proofErr w:type="spellStart"/>
+      <w:r>
+        <w:rPr>
+          <w:rFonts w:ascii="Segoe UI" w:eastAsia="Times New Roman" w:hAnsi="Segoe UI" w:cs="Segoe UI"/>
+          <w:sz w:val="21"/>
+          <w:szCs w:val="21"/>
+          <w:lang w:eastAsia="en-IN"/>
+        </w:rPr>
+        <w:t>hadoop</w:t>
+      </w:r>
+      <w:proofErr w:type="spellEnd"/>
+      <w:r>
+        <w:rPr>
+          <w:rFonts w:ascii="Segoe UI" w:eastAsia="Times New Roman" w:hAnsi="Segoe UI" w:cs="Segoe UI"/>
+          <w:sz w:val="21"/>
+          <w:szCs w:val="21"/>
+          <w:lang w:eastAsia="en-IN"/>
+        </w:rPr>
+        <w:t>/</w:t>
+      </w:r>
+      <w:proofErr w:type="spellStart"/>
+      <w:r>
+        <w:rPr>
+          <w:rFonts w:ascii="Segoe UI" w:eastAsia="Times New Roman" w:hAnsi="Segoe UI" w:cs="Segoe UI"/>
+          <w:sz w:val="21"/>
+          <w:szCs w:val="21"/>
+          <w:lang w:eastAsia="en-IN"/>
+        </w:rPr>
+        <w:t>hdfs</w:t>
+      </w:r>
+      <w:proofErr w:type="spellEnd"/>
+      <w:r>
+        <w:rPr>
+          <w:rFonts w:ascii="Segoe UI" w:eastAsia="Times New Roman" w:hAnsi="Segoe UI" w:cs="Segoe UI"/>
+          <w:sz w:val="21"/>
+          <w:szCs w:val="21"/>
+          <w:lang w:eastAsia="en-IN"/>
+        </w:rPr>
+        <w:t>/</w:t>
+      </w:r>
+      <w:proofErr w:type="spellStart"/>
+      <w:r>
+        <w:rPr>
+          <w:rFonts w:ascii="Segoe UI" w:eastAsia="Times New Roman" w:hAnsi="Segoe UI" w:cs="Segoe UI"/>
+          <w:sz w:val="21"/>
+          <w:szCs w:val="21"/>
+          <w:lang w:eastAsia="en-IN"/>
+        </w:rPr>
+        <w:t>datanode</w:t>
+      </w:r>
+      <w:proofErr w:type="spellEnd"/>
+    </w:p>
+    <w:p>
+      <w:pPr>
+        <w:spacing w:after="0" w:line="240" w:lineRule="auto"/>
+        <w:rPr>
+          <w:rFonts w:ascii="Segoe UI" w:eastAsia="Times New Roman" w:hAnsi="Segoe UI" w:cs="Segoe UI"/>
+          <w:sz w:val="21"/>
+          <w:szCs w:val="21"/>
+          <w:lang w:eastAsia="en-IN"/>
+        </w:rPr>
+      </w:pPr>
+      <w:proofErr w:type="spellStart"/>
+      <w:r>
+        <w:rPr>
+          <w:rFonts w:ascii="Segoe UI" w:eastAsia="Times New Roman" w:hAnsi="Segoe UI" w:cs="Segoe UI"/>
+          <w:sz w:val="21"/>
+          <w:szCs w:val="21"/>
+          <w:lang w:eastAsia="en-IN"/>
+        </w:rPr>
+        <w:t>sudo</w:t>
+      </w:r>
+      <w:proofErr w:type="spellEnd"/>
+      <w:r>
+        <w:rPr>
+          <w:rFonts w:ascii="Segoe UI" w:eastAsia="Times New Roman" w:hAnsi="Segoe UI" w:cs="Segoe UI"/>
+          <w:sz w:val="21"/>
+          <w:szCs w:val="21"/>
+          <w:lang w:eastAsia="en-IN"/>
+        </w:rPr>
+        <w:t xml:space="preserve"> </w:t>
+      </w:r>
+      <w:proofErr w:type="spellStart"/>
+      <w:r>
+        <w:rPr>
+          <w:rFonts w:ascii="Segoe UI" w:eastAsia="Times New Roman" w:hAnsi="Segoe UI" w:cs="Segoe UI"/>
+          <w:sz w:val="21"/>
+          <w:szCs w:val="21"/>
+          <w:lang w:eastAsia="en-IN"/>
+        </w:rPr>
+        <w:t>chmod</w:t>
+      </w:r>
+      <w:proofErr w:type="spellEnd"/>
+      <w:r>
+        <w:rPr>
+          <w:rFonts w:ascii="Segoe UI" w:eastAsia="Times New Roman" w:hAnsi="Segoe UI" w:cs="Segoe UI"/>
+          <w:sz w:val="21"/>
+          <w:szCs w:val="21"/>
+          <w:lang w:eastAsia="en-IN"/>
+        </w:rPr>
+        <w:t xml:space="preserve"> 777 -R /home/</w:t>
+      </w:r>
+      <w:proofErr w:type="spellStart"/>
+      <w:r>
+        <w:rPr>
+          <w:rFonts w:ascii="Segoe UI" w:eastAsia="Times New Roman" w:hAnsi="Segoe UI" w:cs="Segoe UI"/>
+          <w:sz w:val="21"/>
+          <w:szCs w:val="21"/>
+          <w:lang w:eastAsia="en-IN"/>
+        </w:rPr>
+        <w:t>adminuser</w:t>
+      </w:r>
+      <w:proofErr w:type="spellEnd"/>
+      <w:r>
+        <w:rPr>
+          <w:rFonts w:ascii="Segoe UI" w:eastAsia="Times New Roman" w:hAnsi="Segoe UI" w:cs="Segoe UI"/>
+          <w:sz w:val="21"/>
+          <w:szCs w:val="21"/>
+          <w:lang w:eastAsia="en-IN"/>
+        </w:rPr>
+        <w:t>/</w:t>
+      </w:r>
+      <w:proofErr w:type="spellStart"/>
+      <w:r>
+        <w:rPr>
+          <w:rFonts w:ascii="Segoe UI" w:eastAsia="Times New Roman" w:hAnsi="Segoe UI" w:cs="Segoe UI"/>
+          <w:sz w:val="21"/>
+          <w:szCs w:val="21"/>
+          <w:lang w:eastAsia="en-IN"/>
+        </w:rPr>
+        <w:t>hadoop</w:t>
+      </w:r>
+      <w:proofErr w:type="spellEnd"/>
+      <w:r>
+        <w:rPr>
+          <w:rFonts w:ascii="Segoe UI" w:eastAsia="Times New Roman" w:hAnsi="Segoe UI" w:cs="Segoe UI"/>
+          <w:sz w:val="21"/>
+          <w:szCs w:val="21"/>
+          <w:lang w:eastAsia="en-IN"/>
+        </w:rPr>
+        <w:t>/</w:t>
+      </w:r>
+      <w:proofErr w:type="spellStart"/>
+      <w:r>
+        <w:rPr>
+          <w:rFonts w:ascii="Segoe UI" w:eastAsia="Times New Roman" w:hAnsi="Segoe UI" w:cs="Segoe UI"/>
+          <w:sz w:val="21"/>
+          <w:szCs w:val="21"/>
+          <w:lang w:eastAsia="en-IN"/>
+        </w:rPr>
+        <w:t>hdfs</w:t>
+      </w:r>
+      <w:proofErr w:type="spellEnd"/>
+      <w:r>
+        <w:rPr>
+          <w:rFonts w:ascii="Segoe UI" w:eastAsia="Times New Roman" w:hAnsi="Segoe UI" w:cs="Segoe UI"/>
+          <w:sz w:val="21"/>
+          <w:szCs w:val="21"/>
+          <w:lang w:eastAsia="en-IN"/>
+        </w:rPr>
+        <w:t>/</w:t>
+      </w:r>
+      <w:proofErr w:type="spellStart"/>
+      <w:r>
+        <w:rPr>
+          <w:rFonts w:ascii="Segoe UI" w:eastAsia="Times New Roman" w:hAnsi="Segoe UI" w:cs="Segoe UI"/>
+          <w:sz w:val="21"/>
+          <w:szCs w:val="21"/>
+          <w:lang w:eastAsia="en-IN"/>
+        </w:rPr>
+        <w:t>datanode</w:t>
+      </w:r>
+      <w:proofErr w:type="spellEnd"/>
+    </w:p>
+    <w:p/>
+    <w:p>
+      <w:r>
+        <w:t xml:space="preserve">// format the </w:t>
+      </w:r>
+      <w:proofErr w:type="spellStart"/>
+      <w:r>
+        <w:t>namenode</w:t>
+      </w:r>
+      <w:proofErr w:type="spellEnd"/>
+      <w:r>
+        <w:t xml:space="preserve"> </w:t>
+      </w:r>
+    </w:p>
+    <w:p>
+      <w:proofErr w:type="spellStart"/>
       <w:r>
         <w:t>h</w:t>
       </w:r>
       <w:r>
-        <w:t xml:space="preserve">dfs namenode -format </w:t>
+        <w:t>dfs</w:t>
+      </w:r>
+      <w:proofErr w:type="spellEnd"/>
+      <w:r>
+        <w:t xml:space="preserve"> </w:t>
+      </w:r>
+      <w:proofErr w:type="spellStart"/>
+      <w:r>
+        <w:t>namenode</w:t>
+      </w:r>
+      <w:proofErr w:type="spellEnd"/>
+      <w:r>
+        <w:t xml:space="preserve"> -format </w:t>
       </w:r>
     </w:p>
     <w:p>
@@ -726,13 +1842,26 @@
     <w:p/>
     <w:p>
       <w:r>
-        <w:t xml:space="preserve">// go to $HADOOP_HOME/sbin folder </w:t>
-      </w:r>
-    </w:p>
-    <w:p>
-      <w:r>
-        <w:t>cd $HADOOP_HOME/sbin</w:t>
-      </w:r>
+        <w:t>// go to $HADOOP_HOME/</w:t>
+      </w:r>
+      <w:proofErr w:type="spellStart"/>
+      <w:r>
+        <w:t>sbin</w:t>
+      </w:r>
+      <w:proofErr w:type="spellEnd"/>
+      <w:r>
+        <w:t xml:space="preserve"> folder </w:t>
+      </w:r>
+    </w:p>
+    <w:p>
+      <w:r>
+        <w:t>cd $HADOOP_HOME/</w:t>
+      </w:r>
+      <w:proofErr w:type="spellStart"/>
+      <w:r>
+        <w:t>sbin</w:t>
+      </w:r>
+      <w:proofErr w:type="spellEnd"/>
     </w:p>
     <w:p>
       <w:r>
@@ -746,6 +1875,7 @@
     </w:p>
     <w:p>
       <w:r>
+        <w:lastRenderedPageBreak/>
         <w:t xml:space="preserve">Start-yarn.sh </w:t>
       </w:r>
     </w:p>
@@ -758,19 +1888,28 @@
       </w:r>
     </w:p>
     <w:p>
+      <w:proofErr w:type="spellStart"/>
       <w:r>
         <w:t>jps</w:t>
       </w:r>
-    </w:p>
-    <w:p>
-      <w:r>
-        <w:t xml:space="preserve">// access hadoop UI from browser </w:t>
-      </w:r>
-    </w:p>
-    <w:p/>
-    <w:p>
-      <w:r>
-        <w:lastRenderedPageBreak/>
+      <w:proofErr w:type="spellEnd"/>
+    </w:p>
+    <w:p>
+      <w:r>
+        <w:t xml:space="preserve">// access </w:t>
+      </w:r>
+      <w:proofErr w:type="spellStart"/>
+      <w:r>
+        <w:t>hadoop</w:t>
+      </w:r>
+      <w:proofErr w:type="spellEnd"/>
+      <w:r>
+        <w:t xml:space="preserve"> UI from browser </w:t>
+      </w:r>
+    </w:p>
+    <w:p/>
+    <w:p>
+      <w:r>
         <w:t>http://l</w:t>
       </w:r>
       <w:r>
@@ -785,24 +1924,66 @@
     <w:p/>
     <w:p>
       <w:r>
-        <w:t xml:space="preserve">// Make HDFS directories required to execute Mapreduce jobs </w:t>
-      </w:r>
-    </w:p>
-    <w:p/>
-    <w:p>
+        <w:t xml:space="preserve">// Make HDFS directories required to execute </w:t>
+      </w:r>
+      <w:proofErr w:type="spellStart"/>
+      <w:r>
+        <w:t>Mapreduce</w:t>
+      </w:r>
+      <w:proofErr w:type="spellEnd"/>
+      <w:r>
+        <w:t xml:space="preserve"> jobs </w:t>
+      </w:r>
+    </w:p>
+    <w:p/>
+    <w:p>
+      <w:proofErr w:type="spellStart"/>
       <w:r>
         <w:t>h</w:t>
       </w:r>
       <w:r>
-        <w:t xml:space="preserve">dfs dfs -mkdir /user/Hadoop/input </w:t>
-      </w:r>
-    </w:p>
-    <w:p>
+        <w:t>dfs</w:t>
+      </w:r>
+      <w:proofErr w:type="spellEnd"/>
+      <w:r>
+        <w:t xml:space="preserve"> </w:t>
+      </w:r>
+      <w:proofErr w:type="spellStart"/>
+      <w:r>
+        <w:t>dfs</w:t>
+      </w:r>
+      <w:proofErr w:type="spellEnd"/>
+      <w:r>
+        <w:t xml:space="preserve"> -</w:t>
+      </w:r>
+      <w:proofErr w:type="spellStart"/>
+      <w:r>
+        <w:t>mkdir</w:t>
+      </w:r>
+      <w:proofErr w:type="spellEnd"/>
+      <w:r>
+        <w:t xml:space="preserve"> /user/Hadoop/input </w:t>
+      </w:r>
+    </w:p>
+    <w:p>
+      <w:proofErr w:type="spellStart"/>
       <w:r>
         <w:t>h</w:t>
       </w:r>
       <w:r>
-        <w:t xml:space="preserve">dfs dfs -put data.txt /user/Hadoop/input </w:t>
+        <w:t>dfs</w:t>
+      </w:r>
+      <w:proofErr w:type="spellEnd"/>
+      <w:r>
+        <w:t xml:space="preserve"> </w:t>
+      </w:r>
+      <w:proofErr w:type="spellStart"/>
+      <w:r>
+        <w:t>dfs</w:t>
+      </w:r>
+      <w:proofErr w:type="spellEnd"/>
+      <w:r>
+        <w:t xml:space="preserve"> -put data.txt /user/Hadoop/input </w:t>
       </w:r>
     </w:p>
     <w:p/>
@@ -820,19 +2001,45 @@
       </w:r>
     </w:p>
     <w:p>
+      <w:proofErr w:type="spellStart"/>
       <w:r>
         <w:t>h</w:t>
       </w:r>
       <w:r>
-        <w:t xml:space="preserve">adoop jar share/Hadoop/mapreduce/Hadoop-mapreduce-examples-2.7.0.jar wordcount /user/Hadoop/input /user/Hadoop/output </w:t>
-      </w:r>
-    </w:p>
-    <w:p>
+        <w:t>adoop</w:t>
+      </w:r>
+      <w:proofErr w:type="spellEnd"/>
+      <w:r>
+        <w:t xml:space="preserve"> jar share/Hadoop/</w:t>
+      </w:r>
+      <w:proofErr w:type="spellStart"/>
+      <w:r>
+        <w:t>mapreduce</w:t>
+      </w:r>
+      <w:proofErr w:type="spellEnd"/>
+      <w:r>
+        <w:t xml:space="preserve">/Hadoop-mapreduce-examples-2.7.0.jar wordcount /user/Hadoop/input /user/Hadoop/output </w:t>
+      </w:r>
+    </w:p>
+    <w:p>
+      <w:proofErr w:type="spellStart"/>
       <w:r>
         <w:t>h</w:t>
       </w:r>
       <w:r>
-        <w:t xml:space="preserve">dfs dfs -ls /user/Hadoop/output </w:t>
+        <w:t>dfs</w:t>
+      </w:r>
+      <w:proofErr w:type="spellEnd"/>
+      <w:r>
+        <w:t xml:space="preserve"> </w:t>
+      </w:r>
+      <w:proofErr w:type="spellStart"/>
+      <w:r>
+        <w:t>dfs</w:t>
+      </w:r>
+      <w:proofErr w:type="spellEnd"/>
+      <w:r>
+        <w:t xml:space="preserve"> -ls /user/Hadoop/output </w:t>
       </w:r>
     </w:p>
     <w:p>
@@ -841,11 +2048,24 @@
       </w:r>
     </w:p>
     <w:p>
+      <w:proofErr w:type="spellStart"/>
       <w:r>
         <w:t>h</w:t>
       </w:r>
       <w:r>
-        <w:t>dfs dfs -cat /user/Hadoop/output/part-r-00000</w:t>
+        <w:t>dfs</w:t>
+      </w:r>
+      <w:proofErr w:type="spellEnd"/>
+      <w:r>
+        <w:t xml:space="preserve"> </w:t>
+      </w:r>
+      <w:proofErr w:type="spellStart"/>
+      <w:r>
+        <w:t>dfs</w:t>
+      </w:r>
+      <w:proofErr w:type="spellEnd"/>
+      <w:r>
+        <w:t xml:space="preserve"> -cat /user/Hadoop/output/part-r-00000</w:t>
       </w:r>
     </w:p>
     <w:p/>
@@ -856,14 +2076,27 @@
     </w:p>
     <w:p>
       <w:r>
-        <w:t xml:space="preserve">Jar cf </w:t>
+        <w:t xml:space="preserve">Jar </w:t>
+      </w:r>
+      <w:proofErr w:type="spellStart"/>
+      <w:r>
+        <w:t>cf</w:t>
+      </w:r>
+      <w:proofErr w:type="spellEnd"/>
+      <w:r>
+        <w:t xml:space="preserve"> </w:t>
       </w:r>
       <w:r>
         <w:t>wc.jar</w:t>
       </w:r>
       <w:r>
-        <w:t xml:space="preserve"> input-files</w:t>
-      </w:r>
+        <w:t xml:space="preserve"> </w:t>
+      </w:r>
+      <w:proofErr w:type="gramStart"/>
+      <w:r>
+        <w:t>input-files</w:t>
+      </w:r>
+      <w:proofErr w:type="gramEnd"/>
     </w:p>
     <w:p/>
     <w:p/>

</xml_diff>